<commit_message>
Version Jan 2, 2018
</commit_message>
<xml_diff>
--- a/Stata Befehle.docx
+++ b/Stata Befehle.docx
@@ -1441,11 +1441,13 @@
       <w:pPr>
         <w:spacing w:after="0"/>
         <w:rPr>
-          <w:i/>
-          <w:lang w:val="en-US"/>
-        </w:rPr>
-      </w:pPr>
-      <w:proofErr w:type="spellStart"/>
+          <w:rStyle w:val="5yl5"/>
+          <w:i/>
+          <w:lang w:val="en-US"/>
+        </w:rPr>
+      </w:pPr>
+      <w:proofErr w:type="spellStart"/>
+      <w:proofErr w:type="gramStart"/>
       <w:r>
         <w:rPr>
           <w:rStyle w:val="5yl5"/>
@@ -1454,6 +1456,7 @@
         <w:t>reg</w:t>
       </w:r>
       <w:proofErr w:type="spellEnd"/>
+      <w:proofErr w:type="gramEnd"/>
       <w:r>
         <w:rPr>
           <w:rStyle w:val="5yl5"/>
@@ -1497,22 +1500,256 @@
         </w:rPr>
         <w:t xml:space="preserve"> </w:t>
       </w:r>
+      <w:r>
+        <w:rPr>
+          <w:rStyle w:val="5yl5"/>
+          <w:lang w:val="en-US"/>
+        </w:rPr>
+        <w:t xml:space="preserve"> $</w:t>
+      </w:r>
+      <w:r>
+        <w:rPr>
+          <w:rStyle w:val="5yl5"/>
+          <w:i/>
+          <w:lang w:val="en-US"/>
+        </w:rPr>
+        <w:t>name</w:t>
+      </w:r>
+    </w:p>
+    <w:p>
+      <w:pPr>
+        <w:spacing w:after="0"/>
+        <w:rPr>
+          <w:rStyle w:val="5yl5"/>
+          <w:i/>
+          <w:lang w:val="en-US"/>
+        </w:rPr>
+      </w:pPr>
+    </w:p>
+    <w:p>
+      <w:pPr>
+        <w:spacing w:after="0"/>
+        <w:rPr>
+          <w:rStyle w:val="5yl5"/>
+          <w:i/>
+        </w:rPr>
+      </w:pPr>
+      <w:r>
+        <w:rPr>
+          <w:rStyle w:val="5yl5"/>
+          <w:i/>
+        </w:rPr>
+        <w:t>Variablen löschen (ohne Fehlermeldung, wenn es die Variable nicht gibt)</w:t>
+      </w:r>
+    </w:p>
+    <w:p>
+      <w:pPr>
+        <w:spacing w:after="0"/>
+        <w:rPr>
+          <w:rStyle w:val="5yl5"/>
+        </w:rPr>
+      </w:pPr>
+      <w:proofErr w:type="spellStart"/>
+      <w:r>
+        <w:rPr>
+          <w:rStyle w:val="5yl5"/>
+        </w:rPr>
+        <w:t>capture</w:t>
+      </w:r>
+      <w:proofErr w:type="spellEnd"/>
+      <w:r>
+        <w:rPr>
+          <w:rStyle w:val="5yl5"/>
+        </w:rPr>
+        <w:t xml:space="preserve"> </w:t>
+      </w:r>
+      <w:proofErr w:type="spellStart"/>
+      <w:r>
+        <w:rPr>
+          <w:rStyle w:val="5yl5"/>
+        </w:rPr>
+        <w:t>drop</w:t>
+      </w:r>
+      <w:proofErr w:type="spellEnd"/>
+      <w:r>
+        <w:rPr>
+          <w:rStyle w:val="5yl5"/>
+        </w:rPr>
+        <w:t xml:space="preserve"> </w:t>
+      </w:r>
+      <w:r>
+        <w:rPr>
+          <w:rStyle w:val="5yl5"/>
+          <w:i/>
+        </w:rPr>
+        <w:t>var1</w:t>
+      </w:r>
+    </w:p>
+    <w:p>
+      <w:pPr>
+        <w:spacing w:after="0"/>
+        <w:rPr>
+          <w:rStyle w:val="5yl5"/>
+        </w:rPr>
+      </w:pPr>
+    </w:p>
+    <w:p>
+      <w:pPr>
+        <w:spacing w:after="0"/>
+        <w:rPr>
+          <w:rStyle w:val="5yl5"/>
+          <w:i/>
+        </w:rPr>
+      </w:pPr>
+      <w:r>
+        <w:rPr>
+          <w:rStyle w:val="5yl5"/>
+          <w:i/>
+        </w:rPr>
+        <w:t xml:space="preserve">Missings im gesamten Datensatz </w:t>
+      </w:r>
+      <w:proofErr w:type="spellStart"/>
+      <w:r>
+        <w:rPr>
+          <w:rStyle w:val="5yl5"/>
+          <w:i/>
+        </w:rPr>
+        <w:t>umkodieren</w:t>
+      </w:r>
+      <w:proofErr w:type="spellEnd"/>
+      <w:r>
+        <w:rPr>
+          <w:rStyle w:val="5yl5"/>
+          <w:i/>
+        </w:rPr>
+        <w:t xml:space="preserve"> (von numerisch zu </w:t>
+      </w:r>
+      <w:proofErr w:type="spellStart"/>
+      <w:r>
+        <w:rPr>
+          <w:rStyle w:val="5yl5"/>
+          <w:i/>
+        </w:rPr>
+        <w:t>missing</w:t>
+      </w:r>
+      <w:proofErr w:type="spellEnd"/>
+      <w:r>
+        <w:rPr>
+          <w:rStyle w:val="5yl5"/>
+          <w:i/>
+        </w:rPr>
+        <w:t>)</w:t>
+      </w:r>
+    </w:p>
+    <w:p>
+      <w:pPr>
+        <w:spacing w:after="0"/>
+      </w:pPr>
+      <w:proofErr w:type="spellStart"/>
+      <w:r>
+        <w:t>mvdecode</w:t>
+      </w:r>
+      <w:proofErr w:type="spellEnd"/>
+      <w:r>
+        <w:t xml:space="preserve"> _all, mv(-999=.a  -99=.b   -3/-1 = .c) </w:t>
+      </w:r>
+      <w:r>
+        <w:rPr>
+          <w:lang w:val="en-US"/>
+        </w:rPr>
+        <w:sym w:font="Wingdings" w:char="F0E0"/>
+      </w:r>
+      <w:r>
+        <w:t xml:space="preserve"> Beispiel, es können auch</w:t>
+      </w:r>
+      <w:r>
+        <w:t xml:space="preserve"> andere Zahlen</w:t>
+      </w:r>
+      <w:r>
+        <w:t xml:space="preserve"> </w:t>
+      </w:r>
+      <w:r>
+        <w:t xml:space="preserve">gewählt </w:t>
+      </w:r>
+    </w:p>
+    <w:p>
+      <w:pPr>
+        <w:spacing w:after="0"/>
+        <w:ind w:left="4440"/>
+      </w:pPr>
+      <w:r>
+        <w:t>werden</w:t>
+      </w:r>
+      <w:r>
+        <w:t xml:space="preserve">. Statt _all kann man natürlich </w:t>
+      </w:r>
+      <w:proofErr w:type="gramStart"/>
+      <w:r>
+        <w:t>auch         einzelne Variablen</w:t>
+      </w:r>
+      <w:proofErr w:type="gramEnd"/>
+      <w:r>
+        <w:t xml:space="preserve"> hinschreiben.</w:t>
+      </w:r>
+    </w:p>
+    <w:p>
+      <w:pPr>
+        <w:spacing w:after="0"/>
+        <w:ind w:left="4440"/>
+      </w:pPr>
       <w:bookmarkStart w:id="0" w:name="_GoBack"/>
       <w:bookmarkEnd w:id="0"/>
-      <w:r>
-        <w:rPr>
-          <w:rStyle w:val="5yl5"/>
-          <w:lang w:val="en-US"/>
-        </w:rPr>
-        <w:t xml:space="preserve"> $</w:t>
-      </w:r>
-      <w:r>
-        <w:rPr>
-          <w:rStyle w:val="5yl5"/>
-          <w:i/>
-          <w:lang w:val="en-US"/>
-        </w:rPr>
-        <w:t>name</w:t>
+    </w:p>
+    <w:p>
+      <w:pPr>
+        <w:spacing w:after="0"/>
+        <w:rPr>
+          <w:i/>
+        </w:rPr>
+      </w:pPr>
+      <w:r>
+        <w:rPr>
+          <w:i/>
+        </w:rPr>
+        <w:t xml:space="preserve">Dasselbe von </w:t>
+      </w:r>
+      <w:proofErr w:type="spellStart"/>
+      <w:r>
+        <w:rPr>
+          <w:i/>
+        </w:rPr>
+        <w:t>missing</w:t>
+      </w:r>
+      <w:proofErr w:type="spellEnd"/>
+      <w:r>
+        <w:rPr>
+          <w:i/>
+        </w:rPr>
+        <w:t xml:space="preserve"> zu numerisch</w:t>
+      </w:r>
+    </w:p>
+    <w:p>
+      <w:pPr>
+        <w:spacing w:after="0"/>
+        <w:rPr>
+          <w:lang w:val="en-US"/>
+        </w:rPr>
+      </w:pPr>
+      <w:proofErr w:type="spellStart"/>
+      <w:proofErr w:type="gramStart"/>
+      <w:r>
+        <w:rPr>
+          <w:lang w:val="en-US"/>
+        </w:rPr>
+        <w:t>mvencode</w:t>
+      </w:r>
+      <w:proofErr w:type="spellEnd"/>
+      <w:proofErr w:type="gramEnd"/>
+      <w:r>
+        <w:rPr>
+          <w:lang w:val="en-US"/>
+        </w:rPr>
+        <w:t xml:space="preserve"> _all, mv(.a = -999 .b = -99  .c = -50)</w:t>
       </w:r>
     </w:p>
     <w:sectPr>

</xml_diff>